<commit_message>
updated A4 with extra information on RSS feeds
</commit_message>
<xml_diff>
--- a/A4.docx
+++ b/A4.docx
@@ -7,7 +7,7 @@
         <w:pStyle w:val="Heading2"/>
         <w:numPr>
           <w:ilvl w:val="1"/>
-          <w:numId w:val="2"/>
+          <w:numId w:val="3"/>
         </w:numPr>
         <w:bidi w:val="0"/>
         <w:spacing w:before="200" w:after="120"/>
@@ -1358,23 +1358,26 @@
         </w:rPr>
       </w:pPr>
       <w:r>
-        <w:rPr/>
-      </w:r>
-    </w:p>
-    <w:p>
-      <w:pPr>
-        <w:pStyle w:val="Normal"/>
-        <w:bidi w:val="0"/>
-        <w:jc w:val="left"/>
-        <w:rPr>
-          <w:rFonts w:ascii="DejaVu Sans Mono" w:hAnsi="DejaVu Sans Mono"/>
-          <w:sz w:val="16"/>
-          <w:szCs w:val="16"/>
-        </w:rPr>
-      </w:pPr>
-      <w:r>
-        <w:rPr>
-          <w:rFonts w:ascii="Liberation Serif" w:hAnsi="Liberation Serif"/>
+        <w:rPr>
+          <w:rFonts w:ascii="DejaVu Sans Mono" w:hAnsi="DejaVu Sans Mono"/>
+          <w:sz w:val="16"/>
+          <w:szCs w:val="16"/>
+        </w:rPr>
+      </w:r>
+    </w:p>
+    <w:p>
+      <w:pPr>
+        <w:pStyle w:val="Normal"/>
+        <w:bidi w:val="0"/>
+        <w:jc w:val="left"/>
+        <w:rPr>
+          <w:rFonts w:ascii="DejaVu Sans Mono" w:hAnsi="DejaVu Sans Mono"/>
+          <w:sz w:val="16"/>
+          <w:szCs w:val="16"/>
+        </w:rPr>
+      </w:pPr>
+      <w:r>
+        <w:rPr>
           <w:sz w:val="24"/>
           <w:szCs w:val="24"/>
         </w:rPr>
@@ -1393,23 +1396,26 @@
         </w:rPr>
       </w:pPr>
       <w:r>
-        <w:rPr/>
-      </w:r>
-    </w:p>
-    <w:p>
-      <w:pPr>
-        <w:pStyle w:val="Normal"/>
-        <w:bidi w:val="0"/>
-        <w:jc w:val="left"/>
-        <w:rPr>
-          <w:rFonts w:ascii="DejaVu Sans Mono" w:hAnsi="DejaVu Sans Mono"/>
-          <w:sz w:val="16"/>
-          <w:szCs w:val="16"/>
-        </w:rPr>
-      </w:pPr>
-      <w:r>
-        <w:rPr>
-          <w:rFonts w:ascii="Liberation Serif" w:hAnsi="Liberation Serif"/>
+        <w:rPr>
+          <w:rFonts w:ascii="DejaVu Sans Mono" w:hAnsi="DejaVu Sans Mono"/>
+          <w:sz w:val="16"/>
+          <w:szCs w:val="16"/>
+        </w:rPr>
+      </w:r>
+    </w:p>
+    <w:p>
+      <w:pPr>
+        <w:pStyle w:val="Normal"/>
+        <w:bidi w:val="0"/>
+        <w:jc w:val="left"/>
+        <w:rPr>
+          <w:rFonts w:ascii="DejaVu Sans Mono" w:hAnsi="DejaVu Sans Mono"/>
+          <w:sz w:val="16"/>
+          <w:szCs w:val="16"/>
+        </w:rPr>
+      </w:pPr>
+      <w:r>
+        <w:rPr>
           <w:sz w:val="24"/>
           <w:szCs w:val="24"/>
         </w:rPr>
@@ -1428,23 +1434,26 @@
         </w:rPr>
       </w:pPr>
       <w:r>
-        <w:rPr/>
-      </w:r>
-    </w:p>
-    <w:p>
-      <w:pPr>
-        <w:pStyle w:val="Normal"/>
-        <w:bidi w:val="0"/>
-        <w:jc w:val="left"/>
-        <w:rPr>
-          <w:rFonts w:ascii="DejaVu Sans Mono" w:hAnsi="DejaVu Sans Mono"/>
-          <w:sz w:val="16"/>
-          <w:szCs w:val="16"/>
-        </w:rPr>
-      </w:pPr>
-      <w:r>
-        <w:rPr>
-          <w:rFonts w:ascii="Liberation Serif" w:hAnsi="Liberation Serif"/>
+        <w:rPr>
+          <w:rFonts w:ascii="DejaVu Sans Mono" w:hAnsi="DejaVu Sans Mono"/>
+          <w:sz w:val="16"/>
+          <w:szCs w:val="16"/>
+        </w:rPr>
+      </w:r>
+    </w:p>
+    <w:p>
+      <w:pPr>
+        <w:pStyle w:val="Normal"/>
+        <w:bidi w:val="0"/>
+        <w:jc w:val="left"/>
+        <w:rPr>
+          <w:rFonts w:ascii="DejaVu Sans Mono" w:hAnsi="DejaVu Sans Mono"/>
+          <w:sz w:val="16"/>
+          <w:szCs w:val="16"/>
+        </w:rPr>
+      </w:pPr>
+      <w:r>
+        <w:rPr>
           <w:sz w:val="24"/>
           <w:szCs w:val="24"/>
         </w:rPr>
@@ -1463,7 +1472,11 @@
         </w:rPr>
       </w:pPr>
       <w:r>
-        <w:rPr/>
+        <w:rPr>
+          <w:rFonts w:ascii="DejaVu Sans Mono" w:hAnsi="DejaVu Sans Mono"/>
+          <w:sz w:val="16"/>
+          <w:szCs w:val="16"/>
+        </w:rPr>
       </w:r>
     </w:p>
     <w:p>
@@ -1471,7 +1484,7 @@
         <w:pStyle w:val="Normal"/>
         <w:numPr>
           <w:ilvl w:val="0"/>
-          <w:numId w:val="3"/>
+          <w:numId w:val="4"/>
         </w:numPr>
         <w:bidi w:val="0"/>
         <w:jc w:val="left"/>
@@ -1487,7 +1500,7 @@
         <w:pStyle w:val="Normal"/>
         <w:numPr>
           <w:ilvl w:val="0"/>
-          <w:numId w:val="3"/>
+          <w:numId w:val="4"/>
         </w:numPr>
         <w:bidi w:val="0"/>
         <w:jc w:val="left"/>
@@ -1503,7 +1516,7 @@
         <w:pStyle w:val="Normal"/>
         <w:numPr>
           <w:ilvl w:val="0"/>
-          <w:numId w:val="3"/>
+          <w:numId w:val="4"/>
         </w:numPr>
         <w:bidi w:val="0"/>
         <w:jc w:val="left"/>
@@ -1519,7 +1532,7 @@
         <w:pStyle w:val="Normal"/>
         <w:numPr>
           <w:ilvl w:val="0"/>
-          <w:numId w:val="3"/>
+          <w:numId w:val="4"/>
         </w:numPr>
         <w:bidi w:val="0"/>
         <w:jc w:val="left"/>
@@ -1535,7 +1548,7 @@
         <w:pStyle w:val="Normal"/>
         <w:numPr>
           <w:ilvl w:val="0"/>
-          <w:numId w:val="3"/>
+          <w:numId w:val="4"/>
         </w:numPr>
         <w:bidi w:val="0"/>
         <w:jc w:val="left"/>
@@ -1551,7 +1564,7 @@
         <w:pStyle w:val="Normal"/>
         <w:numPr>
           <w:ilvl w:val="0"/>
-          <w:numId w:val="3"/>
+          <w:numId w:val="4"/>
         </w:numPr>
         <w:bidi w:val="0"/>
         <w:jc w:val="left"/>
@@ -1597,15 +1610,15 @@
     <w:p>
       <w:pPr>
         <w:pStyle w:val="Heading3"/>
-        <w:rPr/>
-      </w:pPr>
-      <w:r>
-        <w:rPr/>
-        <w:t xml:space="preserve">Task 1 </w:t>
-      </w:r>
-      <w:r>
-        <w:rPr/>
-        <w:t>[20 points]</w:t>
+        <w:numPr>
+          <w:ilvl w:val="2"/>
+          <w:numId w:val="2"/>
+        </w:numPr>
+        <w:rPr/>
+      </w:pPr>
+      <w:r>
+        <w:rPr/>
+        <w:t>Task 1 [20 points]</w:t>
       </w:r>
     </w:p>
     <w:p>
@@ -1621,97 +1634,91 @@
     <w:p>
       <w:pPr>
         <w:pStyle w:val="Heading3"/>
-        <w:rPr/>
-      </w:pPr>
-      <w:r>
-        <w:rPr/>
+        <w:numPr>
+          <w:ilvl w:val="2"/>
+          <w:numId w:val="2"/>
+        </w:numPr>
+        <w:rPr/>
+      </w:pPr>
+      <w:r>
+        <w:rPr/>
+        <w:t>Task 2 [20 points]</w:t>
+      </w:r>
+    </w:p>
+    <w:p>
+      <w:pPr>
+        <w:pStyle w:val="TextBody"/>
+        <w:rPr/>
+      </w:pPr>
+      <w:r>
+        <w:rPr/>
+        <w:t xml:space="preserve">Build an application (a python runnable script here) that would fetch the news articles from the configured RSS feed and push the required fields into the containerized database.  The URL of the RSS feed, the dictionary paths of the required fields are to be configurable via environment variables.  </w:t>
+      </w:r>
+      <w:r>
+        <w:rPr/>
+        <w:t xml:space="preserve">This way, we can configure the application to fetch from any RSS feed from </w:t>
+      </w:r>
+      <w:hyperlink r:id="rId6">
+        <w:r>
+          <w:rPr>
+            <w:rStyle w:val="InternetLink"/>
+          </w:rPr>
+          <w:t>https://rss.feedspot.com/indian_news_rss_feeds/</w:t>
+        </w:r>
+      </w:hyperlink>
+      <w:r>
+        <w:rPr/>
+        <w:t xml:space="preserve">.  For now, we are hanging on to The Hindu.  But the expectation is to make it work for others such as, TOI, Indian Express, NDTV, India Today, News18, etc. </w:t>
+      </w:r>
+      <w:r>
+        <w:rPr/>
+        <w:t xml:space="preserve"> Dockerize the application.  The application should poll the RSS feed for updates every 10 mins (configurable) and fetch the feed when the data has changed.  Mind that data change does not mean no-duplicates.</w:t>
       </w:r>
     </w:p>
     <w:p>
       <w:pPr>
         <w:pStyle w:val="Heading3"/>
-        <w:rPr/>
-      </w:pPr>
-      <w:r>
-        <w:rPr/>
-        <w:t xml:space="preserve">Task 2 </w:t>
-      </w:r>
-      <w:r>
-        <w:rPr/>
-        <w:t>[20 points]</w:t>
-      </w:r>
-    </w:p>
-    <w:p>
-      <w:pPr>
-        <w:pStyle w:val="TextBody"/>
-        <w:rPr/>
-      </w:pPr>
-      <w:r>
-        <w:rPr/>
-        <w:t xml:space="preserve">Build an application (a python runnable script here) that would fetch the news articles from the configured RSS feed and push the required fields into the containerized database.  The URL of the RSS feed, the dictionary paths of the required fields are to be configurable via environment variables.  Dockerize the application.  </w:t>
-      </w:r>
-      <w:r>
-        <w:rPr/>
-        <w:t>The application should poll the RSS feed for updates every 10 mins (configurable) and fetch the feed when the data has changed.  Mind that data change does not mean no-duplicates.</w:t>
+        <w:numPr>
+          <w:ilvl w:val="2"/>
+          <w:numId w:val="2"/>
+        </w:numPr>
+        <w:rPr/>
+      </w:pPr>
+      <w:r>
+        <w:rPr/>
+        <w:t>Task 3 [10 points]</w:t>
+      </w:r>
+    </w:p>
+    <w:p>
+      <w:pPr>
+        <w:pStyle w:val="Normal"/>
+        <w:bidi w:val="0"/>
+        <w:jc w:val="left"/>
+        <w:rPr/>
+      </w:pPr>
+      <w:r>
+        <w:rPr/>
+        <w:t>We got two containerized applications.  Use docker-compose to create a multi-application (services) dockerization such that the containerized RSS reader app could push the data into the containerized DB.  Upon docker-compose up, both services should be created and applications should be started for RSS reading and db storage.  Docker-compose down should stop services and remove them. Likewise, docker-compose start and stop should have the necessary functionalities.</w:t>
+      </w:r>
+    </w:p>
+    <w:p>
+      <w:pPr>
+        <w:pStyle w:val="Normal"/>
+        <w:bidi w:val="0"/>
+        <w:jc w:val="left"/>
+        <w:rPr/>
+      </w:pPr>
+      <w:r>
+        <w:rPr/>
       </w:r>
     </w:p>
     <w:p>
       <w:pPr>
         <w:pStyle w:val="Heading3"/>
-        <w:rPr/>
-      </w:pPr>
-      <w:r>
-        <w:rPr/>
-      </w:r>
-    </w:p>
-    <w:p>
-      <w:pPr>
-        <w:pStyle w:val="Heading3"/>
-        <w:rPr/>
-      </w:pPr>
-      <w:r>
-        <w:rPr/>
-        <w:t>Task 3 [10 points]</w:t>
-      </w:r>
-    </w:p>
-    <w:p>
-      <w:pPr>
-        <w:pStyle w:val="Normal"/>
-        <w:bidi w:val="0"/>
-        <w:jc w:val="left"/>
-        <w:rPr/>
-      </w:pPr>
-      <w:r>
-        <w:rPr/>
-        <w:t xml:space="preserve">We got two containerized applications.  Use docker-compose to create a multi-application </w:t>
-      </w:r>
-      <w:r>
-        <w:rPr/>
-        <w:t>(services)</w:t>
-      </w:r>
-      <w:r>
-        <w:rPr/>
-        <w:t xml:space="preserve"> dockerization such that the containerized RSS reader app could push the data into the containerized DB.  </w:t>
-      </w:r>
-      <w:r>
-        <w:rPr/>
-        <w:t>Upon docker-compose up, both services should be created and applications should be started for RSS reading and db storage.  Docker-compose down should stop services and remove them. Likewise, docker-compose start and stop should have the necessary functionalities.</w:t>
-      </w:r>
-    </w:p>
-    <w:p>
-      <w:pPr>
-        <w:pStyle w:val="Normal"/>
-        <w:bidi w:val="0"/>
-        <w:jc w:val="left"/>
-        <w:rPr/>
-      </w:pPr>
-      <w:r>
-        <w:rPr/>
-      </w:r>
-    </w:p>
-    <w:p>
-      <w:pPr>
-        <w:pStyle w:val="Heading3"/>
+        <w:numPr>
+          <w:ilvl w:val="2"/>
+          <w:numId w:val="2"/>
+        </w:numPr>
         <w:rPr/>
       </w:pPr>
       <w:r>
@@ -1741,11 +1748,7 @@
       </w:r>
       <w:r>
         <w:rPr/>
-        <w:t xml:space="preserve"> open another tab with the actual news using the URL that you got from the db table.  The web application should also become a part of the docker-compose environment, which will have three services now. </w:t>
-      </w:r>
-      <w:r>
-        <w:rPr/>
-        <w:t>Up, down, start and stop commands of docker-compose should have the necessary functionalities.</w:t>
+        <w:t xml:space="preserve"> open another tab with the actual news using the URL that you got from the db table.  The web application should also become a part of the docker-compose environment, which will have three services now. Up, down, start and stop commands of docker-compose should have the necessary functionalities.</w:t>
       </w:r>
     </w:p>
     <w:p>
@@ -2016,6 +2019,125 @@
   <w:abstractNum w:abstractNumId="3">
     <w:lvl w:ilvl="0">
       <w:start w:val="1"/>
+      <w:numFmt w:val="none"/>
+      <w:suff w:val="nothing"/>
+      <w:lvlText w:val=""/>
+      <w:lvlJc w:val="left"/>
+      <w:pPr>
+        <w:tabs>
+          <w:tab w:val="num" w:pos="0"/>
+        </w:tabs>
+        <w:ind w:left="0" w:hanging="0"/>
+      </w:pPr>
+    </w:lvl>
+    <w:lvl w:ilvl="1">
+      <w:start w:val="1"/>
+      <w:numFmt w:val="none"/>
+      <w:suff w:val="nothing"/>
+      <w:lvlText w:val=""/>
+      <w:lvlJc w:val="left"/>
+      <w:pPr>
+        <w:tabs>
+          <w:tab w:val="num" w:pos="0"/>
+        </w:tabs>
+        <w:ind w:left="0" w:hanging="0"/>
+      </w:pPr>
+    </w:lvl>
+    <w:lvl w:ilvl="2">
+      <w:start w:val="1"/>
+      <w:numFmt w:val="none"/>
+      <w:suff w:val="nothing"/>
+      <w:lvlText w:val=""/>
+      <w:lvlJc w:val="left"/>
+      <w:pPr>
+        <w:tabs>
+          <w:tab w:val="num" w:pos="0"/>
+        </w:tabs>
+        <w:ind w:left="0" w:hanging="0"/>
+      </w:pPr>
+    </w:lvl>
+    <w:lvl w:ilvl="3">
+      <w:start w:val="1"/>
+      <w:numFmt w:val="none"/>
+      <w:suff w:val="nothing"/>
+      <w:lvlText w:val=""/>
+      <w:lvlJc w:val="left"/>
+      <w:pPr>
+        <w:tabs>
+          <w:tab w:val="num" w:pos="0"/>
+        </w:tabs>
+        <w:ind w:left="0" w:hanging="0"/>
+      </w:pPr>
+    </w:lvl>
+    <w:lvl w:ilvl="4">
+      <w:start w:val="1"/>
+      <w:numFmt w:val="none"/>
+      <w:suff w:val="nothing"/>
+      <w:lvlText w:val=""/>
+      <w:lvlJc w:val="left"/>
+      <w:pPr>
+        <w:tabs>
+          <w:tab w:val="num" w:pos="0"/>
+        </w:tabs>
+        <w:ind w:left="0" w:hanging="0"/>
+      </w:pPr>
+    </w:lvl>
+    <w:lvl w:ilvl="5">
+      <w:start w:val="1"/>
+      <w:numFmt w:val="none"/>
+      <w:suff w:val="nothing"/>
+      <w:lvlText w:val=""/>
+      <w:lvlJc w:val="left"/>
+      <w:pPr>
+        <w:tabs>
+          <w:tab w:val="num" w:pos="0"/>
+        </w:tabs>
+        <w:ind w:left="0" w:hanging="0"/>
+      </w:pPr>
+    </w:lvl>
+    <w:lvl w:ilvl="6">
+      <w:start w:val="1"/>
+      <w:numFmt w:val="none"/>
+      <w:suff w:val="nothing"/>
+      <w:lvlText w:val=""/>
+      <w:lvlJc w:val="left"/>
+      <w:pPr>
+        <w:tabs>
+          <w:tab w:val="num" w:pos="0"/>
+        </w:tabs>
+        <w:ind w:left="0" w:hanging="0"/>
+      </w:pPr>
+    </w:lvl>
+    <w:lvl w:ilvl="7">
+      <w:start w:val="1"/>
+      <w:numFmt w:val="none"/>
+      <w:suff w:val="nothing"/>
+      <w:lvlText w:val=""/>
+      <w:lvlJc w:val="left"/>
+      <w:pPr>
+        <w:tabs>
+          <w:tab w:val="num" w:pos="0"/>
+        </w:tabs>
+        <w:ind w:left="0" w:hanging="0"/>
+      </w:pPr>
+    </w:lvl>
+    <w:lvl w:ilvl="8">
+      <w:start w:val="1"/>
+      <w:numFmt w:val="none"/>
+      <w:suff w:val="nothing"/>
+      <w:lvlText w:val=""/>
+      <w:lvlJc w:val="left"/>
+      <w:pPr>
+        <w:tabs>
+          <w:tab w:val="num" w:pos="0"/>
+        </w:tabs>
+        <w:ind w:left="0" w:hanging="0"/>
+      </w:pPr>
+    </w:lvl>
+  </w:abstractNum>
+  <w:abstractNum w:abstractNumId="4">
+    <w:lvl w:ilvl="0">
+      <w:start w:val="1"/>
       <w:numFmt w:val="decimal"/>
       <w:lvlText w:val="%1)"/>
       <w:lvlJc w:val="left"/>
@@ -2025,7 +2147,6 @@
         </w:tabs>
         <w:ind w:left="720" w:hanging="360"/>
       </w:pPr>
-      <w:rPr/>
     </w:lvl>
     <w:lvl w:ilvl="1">
       <w:start w:val="1"/>
@@ -2038,7 +2159,6 @@
         </w:tabs>
         <w:ind w:left="1080" w:hanging="360"/>
       </w:pPr>
-      <w:rPr/>
     </w:lvl>
     <w:lvl w:ilvl="2">
       <w:start w:val="1"/>
@@ -2051,7 +2171,6 @@
         </w:tabs>
         <w:ind w:left="1440" w:hanging="360"/>
       </w:pPr>
-      <w:rPr/>
     </w:lvl>
     <w:lvl w:ilvl="3">
       <w:start w:val="1"/>
@@ -2064,7 +2183,6 @@
         </w:tabs>
         <w:ind w:left="1800" w:hanging="360"/>
       </w:pPr>
-      <w:rPr/>
     </w:lvl>
     <w:lvl w:ilvl="4">
       <w:start w:val="1"/>
@@ -2077,7 +2195,6 @@
         </w:tabs>
         <w:ind w:left="2160" w:hanging="360"/>
       </w:pPr>
-      <w:rPr/>
     </w:lvl>
     <w:lvl w:ilvl="5">
       <w:start w:val="1"/>
@@ -2090,7 +2207,6 @@
         </w:tabs>
         <w:ind w:left="2520" w:hanging="360"/>
       </w:pPr>
-      <w:rPr/>
     </w:lvl>
     <w:lvl w:ilvl="6">
       <w:start w:val="1"/>
@@ -2103,7 +2219,6 @@
         </w:tabs>
         <w:ind w:left="2880" w:hanging="360"/>
       </w:pPr>
-      <w:rPr/>
     </w:lvl>
     <w:lvl w:ilvl="7">
       <w:start w:val="1"/>
@@ -2116,7 +2231,6 @@
         </w:tabs>
         <w:ind w:left="3240" w:hanging="360"/>
       </w:pPr>
-      <w:rPr/>
     </w:lvl>
     <w:lvl w:ilvl="8">
       <w:start w:val="1"/>
@@ -2129,7 +2243,6 @@
         </w:tabs>
         <w:ind w:left="3600" w:hanging="360"/>
       </w:pPr>
-      <w:rPr/>
     </w:lvl>
   </w:abstractNum>
   <w:num w:numId="1">
@@ -2140,6 +2253,9 @@
   </w:num>
   <w:num w:numId="3">
     <w:abstractNumId w:val="3"/>
+  </w:num>
+  <w:num w:numId="4">
+    <w:abstractNumId w:val="4"/>
   </w:num>
 </w:numbering>
 </file>
@@ -2151,6 +2267,7 @@
       <w:rPr>
         <w:rFonts w:ascii="Liberation Serif" w:hAnsi="Liberation Serif" w:eastAsia="Noto Serif CJK SC" w:cs="Lohit Devanagari"/>
         <w:kern w:val="2"/>
+        <w:sz w:val="20"/>
         <w:szCs w:val="24"/>
         <w:lang w:val="en-IN" w:eastAsia="zh-CN" w:bidi="hi-IN"/>
       </w:rPr>

</xml_diff>